<commit_message>
Möte. Why did characters break???
</commit_message>
<xml_diff>
--- a/Documents/Meetings/Handledning Protokoll.docx
+++ b/Documents/Meetings/Handledning Protokoll.docx
@@ -427,8 +427,6 @@
       <w:r>
         <w:sym w:font="Wingdings" w:char="F04A"/>
       </w:r>
-      <w:bookmarkStart w:id="0" w:name="_GoBack"/>
-      <w:bookmarkEnd w:id="0"/>
     </w:p>
     <w:p>
       <w:pPr>
@@ -446,6 +444,139 @@
     </w:p>
     <w:p/>
     <w:p/>
+    <w:p/>
+    <w:p>
+      <w:r>
+        <w:t>Handledning 17/4</w:t>
+      </w:r>
+    </w:p>
+    <w:p>
+      <w:r>
+        <w:t>Protokoll: av Simon B</w:t>
+      </w:r>
+    </w:p>
+    <w:p>
+      <w:r>
+        <w:t>N</w:t>
+      </w:r>
+      <w:r>
+        <w:rPr>
+          <w:lang w:val="sv-SE"/>
+        </w:rPr>
+        <w:t xml:space="preserve">ärvaro: </w:t>
+      </w:r>
+      <w:r>
+        <w:t xml:space="preserve">Simon J, Simon B, </w:t>
+      </w:r>
+      <w:r>
+        <w:t>Henrik</w:t>
+      </w:r>
+      <w:r>
+        <w:t>, Tim</w:t>
+      </w:r>
+    </w:p>
+    <w:p/>
+    <w:p>
+      <w:r>
+        <w:t>Vad togs upp:</w:t>
+      </w:r>
+    </w:p>
+    <w:p>
+      <w:r>
+        <w:t>Kod ska upp på basecamp.</w:t>
+      </w:r>
+    </w:p>
+    <w:p>
+      <w:r>
+        <w:t>Henrik har jobbat med karakärsförmågor</w:t>
+      </w:r>
+    </w:p>
+    <w:p/>
+    <w:p>
+      <w:r>
+        <w:t>Nästa vecka</w:t>
+      </w:r>
+    </w:p>
+    <w:p>
+      <w:r>
+        <w:t>Skapa fiender</w:t>
+      </w:r>
+    </w:p>
+    <w:p>
+      <w:r>
+        <w:t>Liv</w:t>
+      </w:r>
+    </w:p>
+    <w:p>
+      <w:r>
+        <w:lastRenderedPageBreak/>
+        <w:t>Respawn</w:t>
+      </w:r>
+    </w:p>
+    <w:p>
+      <w:r>
+        <w:t>Triggers</w:t>
+      </w:r>
+    </w:p>
+    <w:p/>
+    <w:p>
+      <w:r>
+        <w:t>Vad ska vi tänka på:</w:t>
+      </w:r>
+    </w:p>
+    <w:p>
+      <w:r>
+        <w:t>Vi ska ha externa speltester</w:t>
+      </w:r>
+      <w:r>
+        <w:t xml:space="preserve"> på sundsgymnasiet.</w:t>
+      </w:r>
+    </w:p>
+    <w:p>
+      <w:r>
+        <w:t>Ett pussel och eller två är bra</w:t>
+      </w:r>
+    </w:p>
+    <w:p>
+      <w:r>
+        <w:t>Bara så man kan testa.</w:t>
+      </w:r>
+    </w:p>
+    <w:p>
+      <w:r>
+        <w:t>Bara 4 veckor kvar!</w:t>
+      </w:r>
+    </w:p>
+    <w:p>
+      <w:r>
+        <w:t>Klassdiagram!</w:t>
+      </w:r>
+    </w:p>
+    <w:p>
+      <w:r>
+        <w:t>Kolla på projektguiden.</w:t>
+      </w:r>
+    </w:p>
+    <w:p>
+      <w:r>
+        <w:t>Kolla över vad vi har och inte har.</w:t>
+      </w:r>
+    </w:p>
+    <w:p>
+      <w:pPr>
+        <w:rPr>
+          <w:lang w:val="sv-SE"/>
+        </w:rPr>
+      </w:pPr>
+      <w:r>
+        <w:t>P</w:t>
+      </w:r>
+      <w:bookmarkStart w:id="0" w:name="_GoBack"/>
+      <w:bookmarkEnd w:id="0"/>
+      <w:r>
+        <w:t xml:space="preserve">lanera, tidsrapportera! </w:t>
+      </w:r>
+    </w:p>
     <w:p/>
     <w:sectPr>
       <w:pgSz w:w="12240" w:h="15840"/>

</xml_diff>